<commit_message>
correct the definition of block-item-list
</commit_message>
<xml_diff>
--- a/第2章-C语言基础思维模型/第2章任务/2.1.2-数学运算(整数部分)/mission_2.1.2.docx
+++ b/第2章-C语言基础思维模型/第2章任务/2.1.2-数学运算(整数部分)/mission_2.1.2.docx
@@ -475,7 +475,21 @@
         <w:rPr>
           <w:rFonts w:hint="eastAsia"/>
         </w:rPr>
-        <w:t>；假设我们使用4Byte长度的二进制数来表达有符号整数，那么他的最小到最大表示范围是</w:t>
+        <w:t>；假设我们使用4Byte长度的二进制数来表达</w:t>
+      </w:r>
+      <w:r>
+        <w:rPr>
+          <w:rFonts w:hint="eastAsia"/>
+        </w:rPr>
+        <w:t>无</w:t>
+      </w:r>
+      <w:bookmarkStart w:id="0" w:name="_GoBack"/>
+      <w:bookmarkEnd w:id="0"/>
+      <w:r>
+        <w:rPr>
+          <w:rFonts w:hint="eastAsia"/>
+        </w:rPr>
+        <w:t>符号整数，那么他的最小到最大表示范围是</w:t>
       </w:r>
       <w:r>
         <w:rPr>
@@ -595,16 +609,7 @@
           <w:color w:val="4472C4" w:themeColor="accent1"/>
           <w:u w:val="single"/>
         </w:rPr>
-        <w:t xml:space="preserve">      </w:t>
-      </w:r>
-      <w:bookmarkStart w:id="0" w:name="_GoBack"/>
-      <w:bookmarkEnd w:id="0"/>
-      <w:r>
-        <w:rPr>
-          <w:color w:val="4472C4" w:themeColor="accent1"/>
-          <w:u w:val="single"/>
-        </w:rPr>
-        <w:t xml:space="preserve">     </w:t>
+        <w:t xml:space="preserve">           </w:t>
       </w:r>
       <w:r>
         <w:rPr>

</xml_diff>